<commit_message>
Corrección de URL delete
</commit_message>
<xml_diff>
--- a/Sem7_Pablo Caceres.docx
+++ b/Sem7_Pablo Caceres.docx
@@ -167,13 +167,18 @@
     <w:p/>
     <w:p>
       <w:pPr>
+        <w:pStyle w:val="Prrafodelista"/>
+        <w:numPr>
+          <w:ilvl w:val="0"/>
+          <w:numId w:val="3"/>
+        </w:numPr>
         <w:rPr>
           <w:sz w:val="18"/>
           <w:szCs w:val="18"/>
         </w:rPr>
       </w:pPr>
       <w:r>
-        <w:t>1. Documento con las capturas de funcionamiento PDF, repositorio GIT</w:t>
+        <w:t>Documento con las capturas de funcionamiento PDF, repositorio GIT</w:t>
       </w:r>
       <w:r>
         <w:rPr>
@@ -185,6 +190,22 @@
     </w:p>
     <w:p>
       <w:pPr>
+        <w:rPr>
+          <w:sz w:val="18"/>
+          <w:szCs w:val="18"/>
+        </w:rPr>
+      </w:pPr>
+    </w:p>
+    <w:p>
+      <w:pPr>
+        <w:rPr>
+          <w:sz w:val="18"/>
+          <w:szCs w:val="18"/>
+        </w:rPr>
+      </w:pPr>
+    </w:p>
+    <w:p>
+      <w:pPr>
         <w:pStyle w:val="Ttulo"/>
         <w:rPr>
           <w:color w:val="1C4587"/>
@@ -199,6 +220,78 @@
     </w:p>
     <w:p>
       <w:r>
+        <w:drawing>
+          <wp:anchor distT="0" distB="0" distL="114300" distR="114300" simplePos="0" relativeHeight="251658240" behindDoc="1" locked="0" layoutInCell="1" allowOverlap="1" wp14:anchorId="028DBD79" wp14:editId="2343DFB4">
+            <wp:simplePos x="0" y="0"/>
+            <wp:positionH relativeFrom="column">
+              <wp:posOffset>0</wp:posOffset>
+            </wp:positionH>
+            <wp:positionV relativeFrom="paragraph">
+              <wp:posOffset>220980</wp:posOffset>
+            </wp:positionV>
+            <wp:extent cx="2644140" cy="3398520"/>
+            <wp:effectExtent l="0" t="0" r="3810" b="0"/>
+            <wp:wrapTight wrapText="bothSides">
+              <wp:wrapPolygon edited="0">
+                <wp:start x="0" y="0"/>
+                <wp:lineTo x="0" y="21430"/>
+                <wp:lineTo x="21476" y="21430"/>
+                <wp:lineTo x="21476" y="0"/>
+                <wp:lineTo x="0" y="0"/>
+              </wp:wrapPolygon>
+            </wp:wrapTight>
+            <wp:docPr id="1626885467" name="Imagen 1" descr="Tabla&#10;&#10;Descripción generada automáticamente"/>
+            <wp:cNvGraphicFramePr>
+              <a:graphicFrameLocks xmlns:a="http://schemas.openxmlformats.org/drawingml/2006/main" noChangeAspect="1"/>
+            </wp:cNvGraphicFramePr>
+            <a:graphic xmlns:a="http://schemas.openxmlformats.org/drawingml/2006/main">
+              <a:graphicData uri="http://schemas.openxmlformats.org/drawingml/2006/picture">
+                <pic:pic xmlns:pic="http://schemas.openxmlformats.org/drawingml/2006/picture">
+                  <pic:nvPicPr>
+                    <pic:cNvPr id="1626885467" name="Imagen 1" descr="Tabla&#10;&#10;Descripción generada automáticamente"/>
+                    <pic:cNvPicPr/>
+                  </pic:nvPicPr>
+                  <pic:blipFill rotWithShape="1">
+                    <a:blip r:embed="rId7">
+                      <a:extLst>
+                        <a:ext uri="{28A0092B-C50C-407E-A947-70E740481C1C}">
+                          <a14:useLocalDpi xmlns:a14="http://schemas.microsoft.com/office/drawing/2010/main" val="0"/>
+                        </a:ext>
+                      </a:extLst>
+                    </a:blip>
+                    <a:srcRect t="9756"/>
+                    <a:stretch/>
+                  </pic:blipFill>
+                  <pic:spPr bwMode="auto">
+                    <a:xfrm>
+                      <a:off x="0" y="0"/>
+                      <a:ext cx="2644140" cy="3398520"/>
+                    </a:xfrm>
+                    <a:prstGeom prst="rect">
+                      <a:avLst/>
+                    </a:prstGeom>
+                    <a:ln>
+                      <a:noFill/>
+                    </a:ln>
+                    <a:extLst>
+                      <a:ext uri="{53640926-AAD7-44D8-BBD7-CCE9431645EC}">
+                        <a14:shadowObscured xmlns:a14="http://schemas.microsoft.com/office/drawing/2010/main"/>
+                      </a:ext>
+                    </a:extLst>
+                  </pic:spPr>
+                </pic:pic>
+              </a:graphicData>
+            </a:graphic>
+            <wp14:sizeRelH relativeFrom="margin">
+              <wp14:pctWidth>0</wp14:pctWidth>
+            </wp14:sizeRelH>
+            <wp14:sizeRelV relativeFrom="margin">
+              <wp14:pctHeight>0</wp14:pctHeight>
+            </wp14:sizeRelV>
+          </wp:anchor>
+        </w:drawing>
+      </w:r>
+      <w:r>
         <w:t xml:space="preserve">Pantalla </w:t>
       </w:r>
       <w:r>
@@ -223,188 +316,166 @@
         <w:tab/>
       </w:r>
       <w:r>
-        <w:t>Ingresando y Mostrando Datos</w:t>
-      </w:r>
-      <w:r>
         <w:tab/>
+        <w:t>Agregar Estudiante</w:t>
       </w:r>
       <w:r>
         <w:tab/>
       </w:r>
-    </w:p>
-    <w:p>
       <w:r>
         <w:tab/>
       </w:r>
+    </w:p>
+    <w:p>
+      <w:r>
+        <w:drawing>
+          <wp:anchor distT="0" distB="0" distL="114300" distR="114300" simplePos="0" relativeHeight="251659264" behindDoc="1" locked="0" layoutInCell="1" allowOverlap="1" wp14:anchorId="44F5DAFF" wp14:editId="741DD506">
+            <wp:simplePos x="0" y="0"/>
+            <wp:positionH relativeFrom="column">
+              <wp:posOffset>3200400</wp:posOffset>
+            </wp:positionH>
+            <wp:positionV relativeFrom="paragraph">
+              <wp:posOffset>81280</wp:posOffset>
+            </wp:positionV>
+            <wp:extent cx="2552831" cy="2895749"/>
+            <wp:effectExtent l="0" t="0" r="0" b="0"/>
+            <wp:wrapTight wrapText="bothSides">
+              <wp:wrapPolygon edited="0">
+                <wp:start x="0" y="0"/>
+                <wp:lineTo x="0" y="21458"/>
+                <wp:lineTo x="21439" y="21458"/>
+                <wp:lineTo x="21439" y="0"/>
+                <wp:lineTo x="0" y="0"/>
+              </wp:wrapPolygon>
+            </wp:wrapTight>
+            <wp:docPr id="247574404" name="Imagen 1" descr="Interfaz de usuario gráfica, Texto, Aplicación, Teams&#10;&#10;Descripción generada automáticamente"/>
+            <wp:cNvGraphicFramePr>
+              <a:graphicFrameLocks xmlns:a="http://schemas.openxmlformats.org/drawingml/2006/main" noChangeAspect="1"/>
+            </wp:cNvGraphicFramePr>
+            <a:graphic xmlns:a="http://schemas.openxmlformats.org/drawingml/2006/main">
+              <a:graphicData uri="http://schemas.openxmlformats.org/drawingml/2006/picture">
+                <pic:pic xmlns:pic="http://schemas.openxmlformats.org/drawingml/2006/picture">
+                  <pic:nvPicPr>
+                    <pic:cNvPr id="247574404" name="Imagen 1" descr="Interfaz de usuario gráfica, Texto, Aplicación, Teams&#10;&#10;Descripción generada automáticamente"/>
+                    <pic:cNvPicPr/>
+                  </pic:nvPicPr>
+                  <pic:blipFill>
+                    <a:blip r:embed="rId8">
+                      <a:extLst>
+                        <a:ext uri="{28A0092B-C50C-407E-A947-70E740481C1C}">
+                          <a14:useLocalDpi xmlns:a14="http://schemas.microsoft.com/office/drawing/2010/main" val="0"/>
+                        </a:ext>
+                      </a:extLst>
+                    </a:blip>
+                    <a:stretch>
+                      <a:fillRect/>
+                    </a:stretch>
+                  </pic:blipFill>
+                  <pic:spPr>
+                    <a:xfrm>
+                      <a:off x="0" y="0"/>
+                      <a:ext cx="2552831" cy="2895749"/>
+                    </a:xfrm>
+                    <a:prstGeom prst="rect">
+                      <a:avLst/>
+                    </a:prstGeom>
+                  </pic:spPr>
+                </pic:pic>
+              </a:graphicData>
+            </a:graphic>
+          </wp:anchor>
+        </w:drawing>
+      </w:r>
       <w:r>
         <w:tab/>
       </w:r>
-    </w:p>
-    <w:p>
-      <w:pPr>
-        <w:suppressAutoHyphens w:val="0"/>
-      </w:pPr>
-    </w:p>
-    <w:p>
-      <w:pPr>
-        <w:suppressAutoHyphens w:val="0"/>
-      </w:pPr>
-    </w:p>
-    <w:p>
-      <w:pPr>
-        <w:suppressAutoHyphens w:val="0"/>
-      </w:pPr>
-    </w:p>
-    <w:p>
-      <w:pPr>
-        <w:suppressAutoHyphens w:val="0"/>
-      </w:pPr>
-    </w:p>
-    <w:p>
-      <w:pPr>
-        <w:suppressAutoHyphens w:val="0"/>
-      </w:pPr>
-    </w:p>
-    <w:p>
-      <w:pPr>
-        <w:suppressAutoHyphens w:val="0"/>
-      </w:pPr>
-    </w:p>
-    <w:p>
-      <w:pPr>
-        <w:suppressAutoHyphens w:val="0"/>
-      </w:pPr>
-    </w:p>
-    <w:p>
-      <w:pPr>
-        <w:suppressAutoHyphens w:val="0"/>
-      </w:pPr>
-    </w:p>
-    <w:p>
-      <w:pPr>
-        <w:suppressAutoHyphens w:val="0"/>
-      </w:pPr>
-    </w:p>
-    <w:p>
-      <w:pPr>
-        <w:suppressAutoHyphens w:val="0"/>
-      </w:pPr>
-    </w:p>
-    <w:p>
-      <w:pPr>
-        <w:suppressAutoHyphens w:val="0"/>
-      </w:pPr>
-    </w:p>
-    <w:p>
-      <w:pPr>
-        <w:suppressAutoHyphens w:val="0"/>
-      </w:pPr>
-    </w:p>
-    <w:p>
-      <w:pPr>
-        <w:suppressAutoHyphens w:val="0"/>
-      </w:pPr>
-    </w:p>
-    <w:p>
-      <w:pPr>
-        <w:suppressAutoHyphens w:val="0"/>
-      </w:pPr>
-    </w:p>
-    <w:p>
-      <w:pPr>
-        <w:suppressAutoHyphens w:val="0"/>
-      </w:pPr>
-    </w:p>
-    <w:p>
-      <w:pPr>
-        <w:suppressAutoHyphens w:val="0"/>
-      </w:pPr>
-    </w:p>
-    <w:p>
-      <w:pPr>
-        <w:suppressAutoHyphens w:val="0"/>
-      </w:pPr>
-    </w:p>
-    <w:p>
-      <w:pPr>
-        <w:suppressAutoHyphens w:val="0"/>
-      </w:pPr>
-    </w:p>
-    <w:p>
-      <w:pPr>
-        <w:suppressAutoHyphens w:val="0"/>
-      </w:pPr>
-    </w:p>
-    <w:p>
-      <w:pPr>
-        <w:suppressAutoHyphens w:val="0"/>
-      </w:pPr>
-    </w:p>
-    <w:p>
-      <w:pPr>
-        <w:suppressAutoHyphens w:val="0"/>
-      </w:pPr>
-    </w:p>
-    <w:p>
-      <w:pPr>
-        <w:suppressAutoHyphens w:val="0"/>
-      </w:pPr>
-    </w:p>
-    <w:p>
-      <w:pPr>
-        <w:suppressAutoHyphens w:val="0"/>
-      </w:pPr>
-    </w:p>
-    <w:p>
-      <w:pPr>
-        <w:suppressAutoHyphens w:val="0"/>
-      </w:pPr>
-    </w:p>
-    <w:p>
-      <w:pPr>
-        <w:suppressAutoHyphens w:val="0"/>
-      </w:pPr>
-    </w:p>
-    <w:p>
-      <w:pPr>
-        <w:suppressAutoHyphens w:val="0"/>
-      </w:pPr>
-    </w:p>
-    <w:p>
-      <w:pPr>
-        <w:suppressAutoHyphens w:val="0"/>
-      </w:pPr>
-    </w:p>
-    <w:p>
-      <w:pPr>
-        <w:suppressAutoHyphens w:val="0"/>
-      </w:pPr>
-    </w:p>
-    <w:p>
-      <w:pPr>
-        <w:suppressAutoHyphens w:val="0"/>
-      </w:pPr>
-    </w:p>
-    <w:p>
-      <w:pPr>
-        <w:suppressAutoHyphens w:val="0"/>
-      </w:pPr>
-    </w:p>
-    <w:p>
-      <w:pPr>
-        <w:suppressAutoHyphens w:val="0"/>
-      </w:pPr>
-    </w:p>
-    <w:p>
-      <w:pPr>
-        <w:suppressAutoHyphens w:val="0"/>
-      </w:pPr>
-      <w:r>
-        <w:t>Eliminando por ID</w:t>
-      </w:r>
       <w:r>
         <w:tab/>
       </w:r>
+    </w:p>
+    <w:p>
+      <w:pPr>
+        <w:suppressAutoHyphens w:val="0"/>
+      </w:pPr>
+    </w:p>
+    <w:p>
+      <w:pPr>
+        <w:suppressAutoHyphens w:val="0"/>
+      </w:pPr>
+    </w:p>
+    <w:p>
+      <w:pPr>
+        <w:suppressAutoHyphens w:val="0"/>
+      </w:pPr>
+    </w:p>
+    <w:p>
+      <w:pPr>
+        <w:suppressAutoHyphens w:val="0"/>
+      </w:pPr>
+    </w:p>
+    <w:p>
+      <w:pPr>
+        <w:suppressAutoHyphens w:val="0"/>
+      </w:pPr>
+    </w:p>
+    <w:p>
+      <w:pPr>
+        <w:suppressAutoHyphens w:val="0"/>
+      </w:pPr>
+    </w:p>
+    <w:p>
+      <w:pPr>
+        <w:suppressAutoHyphens w:val="0"/>
+      </w:pPr>
+    </w:p>
+    <w:p>
+      <w:pPr>
+        <w:suppressAutoHyphens w:val="0"/>
+      </w:pPr>
+    </w:p>
+    <w:p>
+      <w:pPr>
+        <w:suppressAutoHyphens w:val="0"/>
+      </w:pPr>
+    </w:p>
+    <w:p>
+      <w:pPr>
+        <w:suppressAutoHyphens w:val="0"/>
+      </w:pPr>
+    </w:p>
+    <w:p>
+      <w:pPr>
+        <w:suppressAutoHyphens w:val="0"/>
+      </w:pPr>
+    </w:p>
+    <w:p>
+      <w:pPr>
+        <w:suppressAutoHyphens w:val="0"/>
+      </w:pPr>
+    </w:p>
+    <w:p>
+      <w:pPr>
+        <w:suppressAutoHyphens w:val="0"/>
+      </w:pPr>
+    </w:p>
+    <w:p>
+      <w:pPr>
+        <w:suppressAutoHyphens w:val="0"/>
+      </w:pPr>
+    </w:p>
+    <w:p>
+      <w:pPr>
+        <w:suppressAutoHyphens w:val="0"/>
+      </w:pPr>
+    </w:p>
+    <w:p>
+      <w:pPr>
+        <w:suppressAutoHyphens w:val="0"/>
+      </w:pPr>
+      <w:r>
+        <w:lastRenderedPageBreak/>
+        <w:t>Listando Usuario Agregado</w:t>
+      </w:r>
       <w:r>
         <w:tab/>
       </w:r>
@@ -416,73 +487,199 @@
       </w:r>
       <w:r>
         <w:tab/>
-        <w:t>Registro 10 Eliminado</w:t>
-      </w:r>
-    </w:p>
-    <w:p>
-      <w:pPr>
-        <w:suppressAutoHyphens w:val="0"/>
-      </w:pPr>
-    </w:p>
-    <w:p>
-      <w:pPr>
-        <w:suppressAutoHyphens w:val="0"/>
-      </w:pPr>
-    </w:p>
-    <w:p>
-      <w:pPr>
-        <w:suppressAutoHyphens w:val="0"/>
-      </w:pPr>
-    </w:p>
-    <w:p>
-      <w:pPr>
-        <w:suppressAutoHyphens w:val="0"/>
-      </w:pPr>
-    </w:p>
-    <w:p>
-      <w:pPr>
-        <w:suppressAutoHyphens w:val="0"/>
-      </w:pPr>
-    </w:p>
-    <w:p>
-      <w:pPr>
-        <w:suppressAutoHyphens w:val="0"/>
-      </w:pPr>
-    </w:p>
-    <w:p>
-      <w:pPr>
-        <w:suppressAutoHyphens w:val="0"/>
-      </w:pPr>
-    </w:p>
-    <w:p/>
-    <w:p/>
-    <w:p/>
-    <w:p/>
-    <w:p/>
-    <w:p/>
-    <w:p/>
-    <w:p/>
-    <w:p/>
-    <w:p/>
-    <w:p/>
-    <w:p/>
-    <w:p/>
-    <w:p/>
-    <w:p/>
-    <w:p/>
-    <w:p/>
-    <w:p>
-      <w:pPr>
-        <w:suppressAutoHyphens w:val="0"/>
-      </w:pPr>
+      </w:r>
+      <w:r>
+        <w:tab/>
+      </w:r>
       <w:r>
         <w:t>Actualizar</w:t>
       </w:r>
       <w:r>
-        <w:t xml:space="preserve"> por ID</w:t>
-      </w:r>
-      <w:r>
-        <w:t xml:space="preserve"> 11 (Jorge)</w:t>
+        <w:t xml:space="preserve"> </w:t>
+      </w:r>
+    </w:p>
+    <w:p>
+      <w:pPr>
+        <w:suppressAutoHyphens w:val="0"/>
+      </w:pPr>
+      <w:r>
+        <w:drawing>
+          <wp:anchor distT="0" distB="0" distL="114300" distR="114300" simplePos="0" relativeHeight="251661312" behindDoc="1" locked="0" layoutInCell="1" allowOverlap="1" wp14:anchorId="18C2CC70" wp14:editId="695300B8">
+            <wp:simplePos x="0" y="0"/>
+            <wp:positionH relativeFrom="column">
+              <wp:posOffset>3115505</wp:posOffset>
+            </wp:positionH>
+            <wp:positionV relativeFrom="paragraph">
+              <wp:posOffset>127879</wp:posOffset>
+            </wp:positionV>
+            <wp:extent cx="2635385" cy="2787793"/>
+            <wp:effectExtent l="0" t="0" r="0" b="0"/>
+            <wp:wrapTight wrapText="bothSides">
+              <wp:wrapPolygon edited="0">
+                <wp:start x="0" y="0"/>
+                <wp:lineTo x="0" y="21403"/>
+                <wp:lineTo x="21392" y="21403"/>
+                <wp:lineTo x="21392" y="0"/>
+                <wp:lineTo x="0" y="0"/>
+              </wp:wrapPolygon>
+            </wp:wrapTight>
+            <wp:docPr id="837137486" name="Imagen 1" descr="Interfaz de usuario gráfica, Aplicación, Teams&#10;&#10;Descripción generada automáticamente"/>
+            <wp:cNvGraphicFramePr>
+              <a:graphicFrameLocks xmlns:a="http://schemas.openxmlformats.org/drawingml/2006/main" noChangeAspect="1"/>
+            </wp:cNvGraphicFramePr>
+            <a:graphic xmlns:a="http://schemas.openxmlformats.org/drawingml/2006/main">
+              <a:graphicData uri="http://schemas.openxmlformats.org/drawingml/2006/picture">
+                <pic:pic xmlns:pic="http://schemas.openxmlformats.org/drawingml/2006/picture">
+                  <pic:nvPicPr>
+                    <pic:cNvPr id="837137486" name="Imagen 1" descr="Interfaz de usuario gráfica, Aplicación, Teams&#10;&#10;Descripción generada automáticamente"/>
+                    <pic:cNvPicPr/>
+                  </pic:nvPicPr>
+                  <pic:blipFill>
+                    <a:blip r:embed="rId9">
+                      <a:extLst>
+                        <a:ext uri="{28A0092B-C50C-407E-A947-70E740481C1C}">
+                          <a14:useLocalDpi xmlns:a14="http://schemas.microsoft.com/office/drawing/2010/main" val="0"/>
+                        </a:ext>
+                      </a:extLst>
+                    </a:blip>
+                    <a:stretch>
+                      <a:fillRect/>
+                    </a:stretch>
+                  </pic:blipFill>
+                  <pic:spPr>
+                    <a:xfrm>
+                      <a:off x="0" y="0"/>
+                      <a:ext cx="2635385" cy="2787793"/>
+                    </a:xfrm>
+                    <a:prstGeom prst="rect">
+                      <a:avLst/>
+                    </a:prstGeom>
+                  </pic:spPr>
+                </pic:pic>
+              </a:graphicData>
+            </a:graphic>
+          </wp:anchor>
+        </w:drawing>
+      </w:r>
+      <w:r>
+        <w:drawing>
+          <wp:anchor distT="0" distB="0" distL="114300" distR="114300" simplePos="0" relativeHeight="251660288" behindDoc="1" locked="0" layoutInCell="1" allowOverlap="1" wp14:anchorId="762318E1" wp14:editId="3FDC2DCC">
+            <wp:simplePos x="0" y="0"/>
+            <wp:positionH relativeFrom="column">
+              <wp:posOffset>1270</wp:posOffset>
+            </wp:positionH>
+            <wp:positionV relativeFrom="paragraph">
+              <wp:posOffset>128660</wp:posOffset>
+            </wp:positionV>
+            <wp:extent cx="2540000" cy="3549650"/>
+            <wp:effectExtent l="0" t="0" r="0" b="0"/>
+            <wp:wrapTight wrapText="bothSides">
+              <wp:wrapPolygon edited="0">
+                <wp:start x="0" y="0"/>
+                <wp:lineTo x="0" y="21445"/>
+                <wp:lineTo x="21384" y="21445"/>
+                <wp:lineTo x="21384" y="0"/>
+                <wp:lineTo x="0" y="0"/>
+              </wp:wrapPolygon>
+            </wp:wrapTight>
+            <wp:docPr id="1186110461" name="Imagen 1" descr="Tabla&#10;&#10;Descripción generada automáticamente"/>
+            <wp:cNvGraphicFramePr>
+              <a:graphicFrameLocks xmlns:a="http://schemas.openxmlformats.org/drawingml/2006/main" noChangeAspect="1"/>
+            </wp:cNvGraphicFramePr>
+            <a:graphic xmlns:a="http://schemas.openxmlformats.org/drawingml/2006/main">
+              <a:graphicData uri="http://schemas.openxmlformats.org/drawingml/2006/picture">
+                <pic:pic xmlns:pic="http://schemas.openxmlformats.org/drawingml/2006/picture">
+                  <pic:nvPicPr>
+                    <pic:cNvPr id="1186110461" name="Imagen 1" descr="Tabla&#10;&#10;Descripción generada automáticamente"/>
+                    <pic:cNvPicPr/>
+                  </pic:nvPicPr>
+                  <pic:blipFill>
+                    <a:blip r:embed="rId10">
+                      <a:extLst>
+                        <a:ext uri="{28A0092B-C50C-407E-A947-70E740481C1C}">
+                          <a14:useLocalDpi xmlns:a14="http://schemas.microsoft.com/office/drawing/2010/main" val="0"/>
+                        </a:ext>
+                      </a:extLst>
+                    </a:blip>
+                    <a:stretch>
+                      <a:fillRect/>
+                    </a:stretch>
+                  </pic:blipFill>
+                  <pic:spPr>
+                    <a:xfrm>
+                      <a:off x="0" y="0"/>
+                      <a:ext cx="2540000" cy="3549650"/>
+                    </a:xfrm>
+                    <a:prstGeom prst="rect">
+                      <a:avLst/>
+                    </a:prstGeom>
+                  </pic:spPr>
+                </pic:pic>
+              </a:graphicData>
+            </a:graphic>
+          </wp:anchor>
+        </w:drawing>
+      </w:r>
+    </w:p>
+    <w:p>
+      <w:pPr>
+        <w:suppressAutoHyphens w:val="0"/>
+      </w:pPr>
+    </w:p>
+    <w:p>
+      <w:pPr>
+        <w:suppressAutoHyphens w:val="0"/>
+      </w:pPr>
+    </w:p>
+    <w:p>
+      <w:pPr>
+        <w:suppressAutoHyphens w:val="0"/>
+      </w:pPr>
+    </w:p>
+    <w:p>
+      <w:pPr>
+        <w:suppressAutoHyphens w:val="0"/>
+      </w:pPr>
+    </w:p>
+    <w:p>
+      <w:pPr>
+        <w:suppressAutoHyphens w:val="0"/>
+      </w:pPr>
+    </w:p>
+    <w:p>
+      <w:pPr>
+        <w:suppressAutoHyphens w:val="0"/>
+      </w:pPr>
+    </w:p>
+    <w:p>
+      <w:pPr>
+        <w:suppressAutoHyphens w:val="0"/>
+      </w:pPr>
+    </w:p>
+    <w:p/>
+    <w:p/>
+    <w:p/>
+    <w:p/>
+    <w:p/>
+    <w:p/>
+    <w:p/>
+    <w:p/>
+    <w:p/>
+    <w:p/>
+    <w:p/>
+    <w:p/>
+    <w:p/>
+    <w:p>
+      <w:pPr>
+        <w:suppressAutoHyphens w:val="0"/>
+      </w:pPr>
+      <w:proofErr w:type="gramStart"/>
+      <w:r>
+        <w:t>Actualizado edad</w:t>
+      </w:r>
+      <w:proofErr w:type="gramEnd"/>
+      <w:r>
+        <w:t xml:space="preserve"> a 38</w:t>
       </w:r>
       <w:r>
         <w:tab/>
@@ -497,7 +694,89 @@
         <w:tab/>
       </w:r>
       <w:r>
-        <w:t>Validación Nombre en blanco</w:t>
+        <w:tab/>
+        <w:t>Eliminar Registro</w:t>
+      </w:r>
+    </w:p>
+    <w:p>
+      <w:pPr>
+        <w:suppressAutoHyphens w:val="0"/>
+      </w:pPr>
+    </w:p>
+    <w:p>
+      <w:pPr>
+        <w:suppressAutoHyphens w:val="0"/>
+      </w:pPr>
+      <w:r>
+        <w:drawing>
+          <wp:anchor distT="0" distB="0" distL="114300" distR="114300" simplePos="0" relativeHeight="251662336" behindDoc="1" locked="0" layoutInCell="1" allowOverlap="1" wp14:anchorId="2975FD75" wp14:editId="33F809D1">
+            <wp:simplePos x="0" y="0"/>
+            <wp:positionH relativeFrom="column">
+              <wp:posOffset>0</wp:posOffset>
+            </wp:positionH>
+            <wp:positionV relativeFrom="paragraph">
+              <wp:posOffset>-1514</wp:posOffset>
+            </wp:positionV>
+            <wp:extent cx="2540131" cy="3492679"/>
+            <wp:effectExtent l="0" t="0" r="0" b="0"/>
+            <wp:wrapTight wrapText="bothSides">
+              <wp:wrapPolygon edited="0">
+                <wp:start x="0" y="0"/>
+                <wp:lineTo x="0" y="21443"/>
+                <wp:lineTo x="21384" y="21443"/>
+                <wp:lineTo x="21384" y="0"/>
+                <wp:lineTo x="0" y="0"/>
+              </wp:wrapPolygon>
+            </wp:wrapTight>
+            <wp:docPr id="307177025" name="Imagen 1" descr="Tabla&#10;&#10;Descripción generada automáticamente"/>
+            <wp:cNvGraphicFramePr>
+              <a:graphicFrameLocks xmlns:a="http://schemas.openxmlformats.org/drawingml/2006/main" noChangeAspect="1"/>
+            </wp:cNvGraphicFramePr>
+            <a:graphic xmlns:a="http://schemas.openxmlformats.org/drawingml/2006/main">
+              <a:graphicData uri="http://schemas.openxmlformats.org/drawingml/2006/picture">
+                <pic:pic xmlns:pic="http://schemas.openxmlformats.org/drawingml/2006/picture">
+                  <pic:nvPicPr>
+                    <pic:cNvPr id="307177025" name="Imagen 1" descr="Tabla&#10;&#10;Descripción generada automáticamente"/>
+                    <pic:cNvPicPr/>
+                  </pic:nvPicPr>
+                  <pic:blipFill>
+                    <a:blip r:embed="rId11">
+                      <a:extLst>
+                        <a:ext uri="{28A0092B-C50C-407E-A947-70E740481C1C}">
+                          <a14:useLocalDpi xmlns:a14="http://schemas.microsoft.com/office/drawing/2010/main" val="0"/>
+                        </a:ext>
+                      </a:extLst>
+                    </a:blip>
+                    <a:stretch>
+                      <a:fillRect/>
+                    </a:stretch>
+                  </pic:blipFill>
+                  <pic:spPr>
+                    <a:xfrm>
+                      <a:off x="0" y="0"/>
+                      <a:ext cx="2540131" cy="3492679"/>
+                    </a:xfrm>
+                    <a:prstGeom prst="rect">
+                      <a:avLst/>
+                    </a:prstGeom>
+                  </pic:spPr>
+                </pic:pic>
+              </a:graphicData>
+            </a:graphic>
+          </wp:anchor>
+        </w:drawing>
+      </w:r>
+      <w:r>
+        <w:tab/>
+      </w:r>
+      <w:r>
+        <w:tab/>
+      </w:r>
+      <w:r>
+        <w:tab/>
+      </w:r>
+      <w:r>
+        <w:tab/>
       </w:r>
     </w:p>
     <w:p/>
@@ -514,33 +793,6 @@
         <w:br w:type="page"/>
       </w:r>
     </w:p>
-    <w:p>
-      <w:pPr>
-        <w:suppressAutoHyphens w:val="0"/>
-      </w:pPr>
-      <w:r>
-        <w:lastRenderedPageBreak/>
-        <w:t>Validación ID nombre Actualizado.</w:t>
-      </w:r>
-      <w:r>
-        <w:tab/>
-      </w:r>
-      <w:r>
-        <w:tab/>
-      </w:r>
-    </w:p>
-    <w:p>
-      <w:pPr>
-        <w:suppressAutoHyphens w:val="0"/>
-      </w:pPr>
-      <w:r>
-        <w:t>(de Jorge a Ricardo)</w:t>
-      </w:r>
-      <w:r>
-        <w:tab/>
-      </w:r>
-    </w:p>
-    <w:p/>
     <w:p/>
     <w:p/>
     <w:p/>
@@ -564,7 +816,7 @@
     </w:p>
     <w:p/>
     <w:p>
-      <w:hyperlink r:id="rId7" w:history="1">
+      <w:hyperlink r:id="rId12" w:history="1">
         <w:r>
           <w:rPr>
             <w:rStyle w:val="Hipervnculo"/>
@@ -575,8 +827,8 @@
     </w:p>
     <w:p/>
     <w:sectPr>
-      <w:headerReference w:type="default" r:id="rId8"/>
-      <w:footerReference w:type="default" r:id="rId9"/>
+      <w:headerReference w:type="default" r:id="rId13"/>
+      <w:footerReference w:type="default" r:id="rId14"/>
       <w:pgSz w:w="11906" w:h="16838"/>
       <w:pgMar w:top="1440" w:right="1440" w:bottom="1276" w:left="1440" w:header="0" w:footer="720" w:gutter="0"/>
       <w:pgNumType w:start="1"/>
@@ -967,6 +1219,96 @@
     </w:lvl>
   </w:abstractNum>
   <w:abstractNum w:abstractNumId="1" w15:restartNumberingAfterBreak="0">
+    <w:nsid w:val="42D11A15"/>
+    <w:multiLevelType w:val="hybridMultilevel"/>
+    <w:tmpl w:val="3186687C"/>
+    <w:lvl w:ilvl="0" w:tplc="9508BCA8">
+      <w:start w:val="1"/>
+      <w:numFmt w:val="decimal"/>
+      <w:lvlText w:val="%1."/>
+      <w:lvlJc w:val="left"/>
+      <w:pPr>
+        <w:ind w:left="720" w:hanging="360"/>
+      </w:pPr>
+      <w:rPr>
+        <w:rFonts w:hint="default"/>
+        <w:sz w:val="22"/>
+      </w:rPr>
+    </w:lvl>
+    <w:lvl w:ilvl="1" w:tplc="300A0019" w:tentative="1">
+      <w:start w:val="1"/>
+      <w:numFmt w:val="lowerLetter"/>
+      <w:lvlText w:val="%2."/>
+      <w:lvlJc w:val="left"/>
+      <w:pPr>
+        <w:ind w:left="1440" w:hanging="360"/>
+      </w:pPr>
+    </w:lvl>
+    <w:lvl w:ilvl="2" w:tplc="300A001B" w:tentative="1">
+      <w:start w:val="1"/>
+      <w:numFmt w:val="lowerRoman"/>
+      <w:lvlText w:val="%3."/>
+      <w:lvlJc w:val="right"/>
+      <w:pPr>
+        <w:ind w:left="2160" w:hanging="180"/>
+      </w:pPr>
+    </w:lvl>
+    <w:lvl w:ilvl="3" w:tplc="300A000F" w:tentative="1">
+      <w:start w:val="1"/>
+      <w:numFmt w:val="decimal"/>
+      <w:lvlText w:val="%4."/>
+      <w:lvlJc w:val="left"/>
+      <w:pPr>
+        <w:ind w:left="2880" w:hanging="360"/>
+      </w:pPr>
+    </w:lvl>
+    <w:lvl w:ilvl="4" w:tplc="300A0019" w:tentative="1">
+      <w:start w:val="1"/>
+      <w:numFmt w:val="lowerLetter"/>
+      <w:lvlText w:val="%5."/>
+      <w:lvlJc w:val="left"/>
+      <w:pPr>
+        <w:ind w:left="3600" w:hanging="360"/>
+      </w:pPr>
+    </w:lvl>
+    <w:lvl w:ilvl="5" w:tplc="300A001B" w:tentative="1">
+      <w:start w:val="1"/>
+      <w:numFmt w:val="lowerRoman"/>
+      <w:lvlText w:val="%6."/>
+      <w:lvlJc w:val="right"/>
+      <w:pPr>
+        <w:ind w:left="4320" w:hanging="180"/>
+      </w:pPr>
+    </w:lvl>
+    <w:lvl w:ilvl="6" w:tplc="300A000F" w:tentative="1">
+      <w:start w:val="1"/>
+      <w:numFmt w:val="decimal"/>
+      <w:lvlText w:val="%7."/>
+      <w:lvlJc w:val="left"/>
+      <w:pPr>
+        <w:ind w:left="5040" w:hanging="360"/>
+      </w:pPr>
+    </w:lvl>
+    <w:lvl w:ilvl="7" w:tplc="300A0019" w:tentative="1">
+      <w:start w:val="1"/>
+      <w:numFmt w:val="lowerLetter"/>
+      <w:lvlText w:val="%8."/>
+      <w:lvlJc w:val="left"/>
+      <w:pPr>
+        <w:ind w:left="5760" w:hanging="360"/>
+      </w:pPr>
+    </w:lvl>
+    <w:lvl w:ilvl="8" w:tplc="300A001B" w:tentative="1">
+      <w:start w:val="1"/>
+      <w:numFmt w:val="lowerRoman"/>
+      <w:lvlText w:val="%9."/>
+      <w:lvlJc w:val="right"/>
+      <w:pPr>
+        <w:ind w:left="6480" w:hanging="180"/>
+      </w:pPr>
+    </w:lvl>
+  </w:abstractNum>
+  <w:abstractNum w:abstractNumId="2" w15:restartNumberingAfterBreak="0">
     <w:nsid w:val="5E384A43"/>
     <w:multiLevelType w:val="multilevel"/>
     <w:tmpl w:val="4D10C63C"/>
@@ -1119,6 +1461,9 @@
     <w:abstractNumId w:val="0"/>
   </w:num>
   <w:num w:numId="2" w16cid:durableId="1165127231">
+    <w:abstractNumId w:val="2"/>
+  </w:num>
+  <w:num w:numId="3" w16cid:durableId="1844081956">
     <w:abstractNumId w:val="1"/>
   </w:num>
 </w:numbering>

</xml_diff>